<commit_message>
activity and task logs
</commit_message>
<xml_diff>
--- a/Course_Requirements/Minutes/Meeting_10.docx
+++ b/Course_Requirements/Minutes/Meeting_10.docx
@@ -1138,6 +1138,7 @@
             </w:tcBorders>
           </w:tcPr>
           <w:p>
+            <w:bookmarkStart w:id="0" w:name="_GoBack" w:colFirst="0" w:colLast="3"/>
             <w:r>
               <w:t>1</w:t>
             </w:r>
@@ -1355,11 +1356,9 @@
             </w:tcBorders>
           </w:tcPr>
           <w:p>
-            <w:proofErr w:type="spellStart"/>
-            <w:r>
-              <w:t>Finalise</w:t>
-            </w:r>
-            <w:proofErr w:type="spellEnd"/>
+            <w:r>
+              <w:t>Finalize</w:t>
+            </w:r>
             <w:r>
               <w:t xml:space="preserve"> feature set for front and back end</w:t>
             </w:r>
@@ -1464,6 +1463,7 @@
           </w:p>
         </w:tc>
       </w:tr>
+      <w:bookmarkEnd w:id="0"/>
       <w:tr>
         <w:trPr>
           <w:trHeight w:val="144"/>
@@ -1480,10 +1480,7 @@
         </w:tc>
       </w:tr>
     </w:tbl>
-    <w:p>
-      <w:bookmarkStart w:id="0" w:name="_GoBack"/>
-      <w:bookmarkEnd w:id="0"/>
-    </w:p>
+    <w:p/>
     <w:sectPr>
       <w:pgSz w:w="11900" w:h="16840"/>
       <w:pgMar w:top="1440" w:right="1800" w:bottom="1440" w:left="1800" w:header="708" w:footer="708" w:gutter="0"/>
@@ -2385,7 +2382,7 @@
 </file>
 
 <file path=customXml/itemProps1.xml><?xml version="1.0" encoding="utf-8"?>
-<ds:datastoreItem xmlns:ds="http://schemas.openxmlformats.org/officeDocument/2006/customXml" ds:itemID="{BC0BC799-EFD5-4673-8120-86DC226E7123}">
+<ds:datastoreItem xmlns:ds="http://schemas.openxmlformats.org/officeDocument/2006/customXml" ds:itemID="{8F0F64BA-AC4C-49C2-9225-744CC3C6686C}">
   <ds:schemaRefs>
     <ds:schemaRef ds:uri="http://schemas.openxmlformats.org/officeDocument/2006/bibliography"/>
   </ds:schemaRefs>

</xml_diff>

<commit_message>
moved local copies to repo
</commit_message>
<xml_diff>
--- a/Course_Requirements/Minutes/Meeting_10.docx
+++ b/Course_Requirements/Minutes/Meeting_10.docx
@@ -2,7 +2,10 @@
 <file path=word/document.xml><?xml version="1.0" encoding="utf-8"?>
 <w:document xmlns:wpc="http://schemas.microsoft.com/office/word/2010/wordprocessingCanvas" xmlns:cx="http://schemas.microsoft.com/office/drawing/2014/chartex" xmlns:cx1="http://schemas.microsoft.com/office/drawing/2015/9/8/chartex" xmlns:cx2="http://schemas.microsoft.com/office/drawing/2015/10/21/chartex" xmlns:cx3="http://schemas.microsoft.com/office/drawing/2016/5/9/chartex" xmlns:cx4="http://schemas.microsoft.com/office/drawing/2016/5/10/chartex" xmlns:cx5="http://schemas.microsoft.com/office/drawing/2016/5/11/chartex" xmlns:cx6="http://schemas.microsoft.com/office/drawing/2016/5/12/chartex" xmlns:cx7="http://schemas.microsoft.com/office/drawing/2016/5/13/chartex" xmlns:cx8="http://schemas.microsoft.com/office/drawing/2016/5/14/chartex" xmlns:mc="http://schemas.openxmlformats.org/markup-compatibility/2006" xmlns:aink="http://schemas.microsoft.com/office/drawing/2016/ink" xmlns:am3d="http://schemas.microsoft.com/office/drawing/2017/model3d" xmlns:o="urn:schemas-microsoft-com:office:office" xmlns:r="http://schemas.openxmlformats.org/officeDocument/2006/relationships" xmlns:m="http://schemas.openxmlformats.org/officeDocument/2006/math" xmlns:v="urn:schemas-microsoft-com:vml" xmlns:wp14="http://schemas.microsoft.com/office/word/2010/wordprocessingDrawing" xmlns:wp="http://schemas.openxmlformats.org/drawingml/2006/wordprocessingDrawing" xmlns:w10="urn:schemas-microsoft-com:office:word" xmlns:w="http://schemas.openxmlformats.org/wordprocessingml/2006/main" xmlns:w14="http://schemas.microsoft.com/office/word/2010/wordml" xmlns:w15="http://schemas.microsoft.com/office/word/2012/wordml" xmlns:w16cid="http://schemas.microsoft.com/office/word/2016/wordml/cid" xmlns:w16se="http://schemas.microsoft.com/office/word/2015/wordml/symex" xmlns:wpg="http://schemas.microsoft.com/office/word/2010/wordprocessingGroup" xmlns:wpi="http://schemas.microsoft.com/office/word/2010/wordprocessingInk" xmlns:wne="http://schemas.microsoft.com/office/word/2006/wordml" xmlns:wps="http://schemas.microsoft.com/office/word/2010/wordprocessingShape" mc:Ignorable="w14 w15 w16se w16cid wp14">
   <w:body>
-    <w:p/>
+    <w:p>
+      <w:bookmarkStart w:id="0" w:name="_GoBack"/>
+      <w:bookmarkEnd w:id="0"/>
+    </w:p>
     <w:tbl>
       <w:tblPr>
         <w:tblStyle w:val="TableGrid"/>
@@ -54,7 +57,13 @@
               <w:rPr>
                 <w:b/>
               </w:rPr>
-              <w:t>11</w:t>
+              <w:t>1</w:t>
+            </w:r>
+            <w:r>
+              <w:rPr>
+                <w:b/>
+              </w:rPr>
+              <w:t>0</w:t>
             </w:r>
             <w:r>
               <w:rPr>
@@ -1138,7 +1147,6 @@
             </w:tcBorders>
           </w:tcPr>
           <w:p>
-            <w:bookmarkStart w:id="0" w:name="_GoBack" w:colFirst="0" w:colLast="3"/>
             <w:r>
               <w:t>1</w:t>
             </w:r>
@@ -1463,7 +1471,6 @@
           </w:p>
         </w:tc>
       </w:tr>
-      <w:bookmarkEnd w:id="0"/>
       <w:tr>
         <w:trPr>
           <w:trHeight w:val="144"/>
@@ -2382,7 +2389,7 @@
 </file>
 
 <file path=customXml/itemProps1.xml><?xml version="1.0" encoding="utf-8"?>
-<ds:datastoreItem xmlns:ds="http://schemas.openxmlformats.org/officeDocument/2006/customXml" ds:itemID="{8F0F64BA-AC4C-49C2-9225-744CC3C6686C}">
+<ds:datastoreItem xmlns:ds="http://schemas.openxmlformats.org/officeDocument/2006/customXml" ds:itemID="{D9F9502C-932F-415C-B150-E91512EB70B8}">
   <ds:schemaRefs>
     <ds:schemaRef ds:uri="http://schemas.openxmlformats.org/officeDocument/2006/bibliography"/>
   </ds:schemaRefs>

</xml_diff>

<commit_message>
tidied up meeting minutes
</commit_message>
<xml_diff>
--- a/Course_Requirements/Minutes/Meeting_10.docx
+++ b/Course_Requirements/Minutes/Meeting_10.docx
@@ -2,10 +2,7 @@
 <file path=word/document.xml><?xml version="1.0" encoding="utf-8"?>
 <w:document xmlns:wpc="http://schemas.microsoft.com/office/word/2010/wordprocessingCanvas" xmlns:cx="http://schemas.microsoft.com/office/drawing/2014/chartex" xmlns:cx1="http://schemas.microsoft.com/office/drawing/2015/9/8/chartex" xmlns:cx2="http://schemas.microsoft.com/office/drawing/2015/10/21/chartex" xmlns:cx3="http://schemas.microsoft.com/office/drawing/2016/5/9/chartex" xmlns:cx4="http://schemas.microsoft.com/office/drawing/2016/5/10/chartex" xmlns:cx5="http://schemas.microsoft.com/office/drawing/2016/5/11/chartex" xmlns:cx6="http://schemas.microsoft.com/office/drawing/2016/5/12/chartex" xmlns:cx7="http://schemas.microsoft.com/office/drawing/2016/5/13/chartex" xmlns:cx8="http://schemas.microsoft.com/office/drawing/2016/5/14/chartex" xmlns:mc="http://schemas.openxmlformats.org/markup-compatibility/2006" xmlns:aink="http://schemas.microsoft.com/office/drawing/2016/ink" xmlns:am3d="http://schemas.microsoft.com/office/drawing/2017/model3d" xmlns:o="urn:schemas-microsoft-com:office:office" xmlns:r="http://schemas.openxmlformats.org/officeDocument/2006/relationships" xmlns:m="http://schemas.openxmlformats.org/officeDocument/2006/math" xmlns:v="urn:schemas-microsoft-com:vml" xmlns:wp14="http://schemas.microsoft.com/office/word/2010/wordprocessingDrawing" xmlns:wp="http://schemas.openxmlformats.org/drawingml/2006/wordprocessingDrawing" xmlns:w10="urn:schemas-microsoft-com:office:word" xmlns:w="http://schemas.openxmlformats.org/wordprocessingml/2006/main" xmlns:w14="http://schemas.microsoft.com/office/word/2010/wordml" xmlns:w15="http://schemas.microsoft.com/office/word/2012/wordml" xmlns:w16cid="http://schemas.microsoft.com/office/word/2016/wordml/cid" xmlns:w16se="http://schemas.microsoft.com/office/word/2015/wordml/symex" xmlns:wpg="http://schemas.microsoft.com/office/word/2010/wordprocessingGroup" xmlns:wpi="http://schemas.microsoft.com/office/word/2010/wordprocessingInk" xmlns:wne="http://schemas.microsoft.com/office/word/2006/wordml" xmlns:wps="http://schemas.microsoft.com/office/word/2010/wordprocessingShape" mc:Ignorable="w14 w15 w16se w16cid wp14">
   <w:body>
-    <w:p>
-      <w:bookmarkStart w:id="0" w:name="_GoBack"/>
-      <w:bookmarkEnd w:id="0"/>
-    </w:p>
+    <w:p/>
     <w:tbl>
       <w:tblPr>
         <w:tblStyle w:val="TableGrid"/>
@@ -52,7 +49,6 @@
               </w:rPr>
               <w:t xml:space="preserve">Minutes (Week </w:t>
             </w:r>
-            <w:proofErr w:type="gramStart"/>
             <w:r>
               <w:rPr>
                 <w:b/>
@@ -69,9 +65,16 @@
               <w:rPr>
                 <w:b/>
               </w:rPr>
-              <w:t xml:space="preserve"> )</w:t>
-            </w:r>
-            <w:proofErr w:type="gramEnd"/>
+              <w:t xml:space="preserve"> – 3/10/2019</w:t>
+            </w:r>
+            <w:bookmarkStart w:id="0" w:name="_GoBack"/>
+            <w:bookmarkEnd w:id="0"/>
+            <w:r>
+              <w:rPr>
+                <w:b/>
+              </w:rPr>
+              <w:t>)</w:t>
+            </w:r>
           </w:p>
           <w:p>
             <w:pPr>
@@ -855,13 +858,8 @@
             <w:hideMark/>
           </w:tcPr>
           <w:p>
-            <w:proofErr w:type="spellStart"/>
-            <w:r>
-              <w:t>Optimisation</w:t>
-            </w:r>
-            <w:proofErr w:type="spellEnd"/>
-            <w:r>
-              <w:t xml:space="preserve"> of code</w:t>
+            <w:r>
+              <w:t>Optimisation of code</w:t>
             </w:r>
           </w:p>
         </w:tc>
@@ -2389,7 +2387,7 @@
 </file>
 
 <file path=customXml/itemProps1.xml><?xml version="1.0" encoding="utf-8"?>
-<ds:datastoreItem xmlns:ds="http://schemas.openxmlformats.org/officeDocument/2006/customXml" ds:itemID="{D9F9502C-932F-415C-B150-E91512EB70B8}">
+<ds:datastoreItem xmlns:ds="http://schemas.openxmlformats.org/officeDocument/2006/customXml" ds:itemID="{A20A85CE-2848-45D2-9B24-1F931415164A}">
   <ds:schemaRefs>
     <ds:schemaRef ds:uri="http://schemas.openxmlformats.org/officeDocument/2006/bibliography"/>
   </ds:schemaRefs>

</xml_diff>